<commit_message>
Made changes in the pattern matching component for profile
</commit_message>
<xml_diff>
--- a/dolphin/cvparser/datasets/resumes/Ananya Jain BA Pharma2.docx
+++ b/dolphin/cvparser/datasets/resumes/Ananya Jain BA Pharma2.docx
@@ -21,7 +21,16 @@
           <w:sz w:val="22"/>
           <w:szCs w:val="22"/>
         </w:rPr>
-        <w:t>Ananya Jain</w:t>
+        <w:t>Ananya</w:t>
+      </w:r>
+      <w:r>
+        <w:rPr>
+          <w:rFonts w:ascii="Calibri" w:eastAsia="Times New Roman" w:hAnsi="Calibri" w:cs="Arial"/>
+          <w:b/>
+          <w:sz w:val="22"/>
+          <w:szCs w:val="22"/>
+        </w:rPr>
+        <w:t xml:space="preserve"> Jain</w:t>
       </w:r>
     </w:p>
     <w:p>
@@ -30,6 +39,9 @@
           <w:tab w:val="left" w:pos="1425"/>
         </w:tabs>
         <w:jc w:val="both"/>
+        <w:rPr>
+          <w:rStyle w:val="Hyperlink"/>
+        </w:rPr>
       </w:pPr>
       <w:r>
         <w:t xml:space="preserve">E-mail: </w:t>
@@ -49,6 +61,25 @@
           <w:tab w:val="left" w:pos="1425"/>
         </w:tabs>
         <w:jc w:val="both"/>
+        <w:rPr>
+          <w:color w:val="auto"/>
+        </w:rPr>
+      </w:pPr>
+      <w:r>
+        <w:rPr>
+          <w:rStyle w:val="Hyperlink"/>
+          <w:color w:val="auto"/>
+          <w:u w:val="none"/>
+        </w:rPr>
+        <w:t>Date of Birth: - 2012-02-45</w:t>
+      </w:r>
+    </w:p>
+    <w:p>
+      <w:pPr>
+        <w:tabs>
+          <w:tab w:val="left" w:pos="1425"/>
+        </w:tabs>
+        <w:jc w:val="both"/>
       </w:pPr>
       <w:r>
         <w:rPr>
@@ -56,8 +87,13 @@
         </w:rPr>
         <w:t>Contact # (</w:t>
       </w:r>
-      <w:r>
-        <w:t>818)-610-9352</w:t>
+      <w:proofErr w:type="gramStart"/>
+      <w:r>
+        <w:t>818)-</w:t>
+      </w:r>
+      <w:proofErr w:type="gramEnd"/>
+      <w:r>
+        <w:t>610-9352</w:t>
       </w:r>
     </w:p>
     <w:p>
@@ -499,7 +535,18 @@
           <w:sz w:val="22"/>
           <w:szCs w:val="22"/>
         </w:rPr>
-        <w:t xml:space="preserve">ovigilance, Electronic Records/ Electronic Signatures,  </w:t>
+        <w:t xml:space="preserve">ovigilance, Electronic Records/ Electronic </w:t>
+      </w:r>
+      <w:proofErr w:type="gramStart"/>
+      <w:r>
+        <w:rPr>
+          <w:rFonts w:ascii="Calibri" w:hAnsi="Calibri" w:cs="Calibri"/>
+          <w:b/>
+          <w:color w:val="000000"/>
+          <w:sz w:val="22"/>
+          <w:szCs w:val="22"/>
+        </w:rPr>
+        <w:t xml:space="preserve">Signatures,  </w:t>
       </w:r>
       <w:proofErr w:type="spellStart"/>
       <w:r>
@@ -513,6 +560,7 @@
         <w:t>cGXP</w:t>
       </w:r>
       <w:proofErr w:type="spellEnd"/>
+      <w:proofErr w:type="gramEnd"/>
       <w:r>
         <w:rPr>
           <w:rFonts w:ascii="Calibri" w:hAnsi="Calibri" w:cs="Calibri"/>
@@ -3503,6 +3551,7 @@
           <w:sz w:val="22"/>
           <w:szCs w:val="22"/>
         </w:rPr>
+        <w:lastRenderedPageBreak/>
         <w:t>Utilized Documentum based EDMS (Electronic Document Management System)</w:t>
       </w:r>
       <w:r>
@@ -3537,7 +3586,6 @@
           <w:sz w:val="22"/>
           <w:szCs w:val="22"/>
         </w:rPr>
-        <w:lastRenderedPageBreak/>
         <w:t>Assisted with data preparation for analysis and reporting purposes</w:t>
       </w:r>
       <w:r>
@@ -3880,7 +3928,25 @@
           <w:sz w:val="22"/>
           <w:szCs w:val="22"/>
         </w:rPr>
-        <w:t>Managed the requirements gathering process including scheduling interview  and brainstorming sessions with user groups to gather, prioritize, and to decompose business and technical requirements</w:t>
+        <w:t xml:space="preserve">Managed the requirements gathering process including scheduling </w:t>
+      </w:r>
+      <w:proofErr w:type="gramStart"/>
+      <w:r>
+        <w:rPr>
+          <w:rFonts w:ascii="Calibri" w:eastAsia="Arial" w:hAnsi="Calibri" w:cs="Arial"/>
+          <w:sz w:val="22"/>
+          <w:szCs w:val="22"/>
+        </w:rPr>
+        <w:t>interview  and</w:t>
+      </w:r>
+      <w:proofErr w:type="gramEnd"/>
+      <w:r>
+        <w:rPr>
+          <w:rFonts w:ascii="Calibri" w:eastAsia="Arial" w:hAnsi="Calibri" w:cs="Arial"/>
+          <w:sz w:val="22"/>
+          <w:szCs w:val="22"/>
+        </w:rPr>
+        <w:t xml:space="preserve"> brainstorming sessions with user groups to gather, prioritize, and to decompose business and technical requirements</w:t>
       </w:r>
     </w:p>
     <w:p>
@@ -3943,17 +4009,27 @@
           <w:sz w:val="22"/>
           <w:szCs w:val="22"/>
         </w:rPr>
-        <w:t xml:space="preserve">Worked on configuration of  </w:t>
-      </w:r>
+        <w:t xml:space="preserve">Worked on configuration </w:t>
+      </w:r>
+      <w:proofErr w:type="gramStart"/>
       <w:r>
         <w:rPr>
           <w:rFonts w:ascii="Calibri" w:eastAsia="Arial" w:hAnsi="Calibri" w:cs="Arial"/>
+          <w:sz w:val="22"/>
+          <w:szCs w:val="22"/>
+        </w:rPr>
+        <w:t xml:space="preserve">of  </w:t>
+      </w:r>
+      <w:r>
+        <w:rPr>
+          <w:rFonts w:ascii="Calibri" w:eastAsia="Arial" w:hAnsi="Calibri" w:cs="Arial"/>
           <w:b/>
           <w:sz w:val="22"/>
           <w:szCs w:val="22"/>
         </w:rPr>
         <w:t>FACETS</w:t>
       </w:r>
+      <w:proofErr w:type="gramEnd"/>
       <w:r>
         <w:rPr>
           <w:rFonts w:ascii="Calibri" w:eastAsia="Arial" w:hAnsi="Calibri" w:cs="Arial"/>
@@ -4247,6 +4323,7 @@
           <w:szCs w:val="22"/>
         </w:rPr>
       </w:pPr>
+      <w:proofErr w:type="gramStart"/>
       <w:r>
         <w:rPr>
           <w:rFonts w:ascii="Calibri" w:eastAsia="Times New Roman" w:hAnsi="Calibri" w:cs="Arial"/>
@@ -4263,7 +4340,16 @@
           <w:sz w:val="22"/>
           <w:szCs w:val="22"/>
         </w:rPr>
-        <w:t>UML, Microsoft Office, Microsoft Visio, MS SharePoint, Facets, User Stories, Power-point, ERD, RTM, Test Plans, HIPPA</w:t>
+        <w:t>UML</w:t>
+      </w:r>
+      <w:proofErr w:type="gramEnd"/>
+      <w:r>
+        <w:rPr>
+          <w:rFonts w:ascii="Calibri" w:eastAsia="Arial" w:hAnsi="Calibri" w:cs="Arial"/>
+          <w:sz w:val="22"/>
+          <w:szCs w:val="22"/>
+        </w:rPr>
+        <w:t>, Microsoft Office, Microsoft Visio, MS SharePoint, Facets, User Stories, Power-point, ERD, RTM, Test Plans, HIPPA</w:t>
       </w:r>
     </w:p>
     <w:p>
@@ -4401,6 +4487,7 @@
           <w:sz w:val="22"/>
           <w:szCs w:val="22"/>
         </w:rPr>
+        <w:lastRenderedPageBreak/>
         <w:t>Verus</w:t>
       </w:r>
       <w:proofErr w:type="spellEnd"/>
@@ -4448,6 +4535,7 @@
         <w:t xml:space="preserve"> is best known for </w:t>
       </w:r>
       <w:proofErr w:type="spellStart"/>
+      <w:proofErr w:type="gramStart"/>
       <w:r>
         <w:rPr>
           <w:rFonts w:ascii="Calibri" w:hAnsi="Calibri" w:cs="Arial"/>
@@ -4459,6 +4547,7 @@
         <w:t>it</w:t>
       </w:r>
       <w:proofErr w:type="spellEnd"/>
+      <w:proofErr w:type="gramEnd"/>
       <w:r>
         <w:rPr>
           <w:rFonts w:ascii="Calibri" w:hAnsi="Calibri" w:cs="Arial"/>
@@ -5420,6 +5509,7 @@
           <w:sz w:val="22"/>
           <w:szCs w:val="22"/>
         </w:rPr>
+        <w:lastRenderedPageBreak/>
         <w:t>Documented Validation Summary Report and Test Closure Memo.</w:t>
       </w:r>
     </w:p>

</xml_diff>